<commit_message>
Progress up until 31 May 2021
</commit_message>
<xml_diff>
--- a/Joao Setup Notes.docx
+++ b/Joao Setup Notes.docx
@@ -81,9 +81,79 @@
         <w:t>Connect resistor across pins AGND and AI0- of MSP (C)</w:t>
       </w:r>
     </w:p>
-    <w:p/>
-    <w:p>
-      <w:r>
+    <w:p>
+      <w:r>
+        <w:rPr>
+          <w:noProof/>
+        </w:rPr>
+        <w:drawing>
+          <wp:inline distT="0" distB="0" distL="0" distR="0" wp14:anchorId="4465E0C3" wp14:editId="21D39387">
+            <wp:extent cx="3629025" cy="2152650"/>
+            <wp:effectExtent l="0" t="0" r="9525" b="0"/>
+            <wp:docPr id="2" name="Picture 2" descr="NI myRIO MSP Connector C :: RCP Data Acquisition Card Support"/>
+            <wp:cNvGraphicFramePr>
+              <a:graphicFrameLocks xmlns:a="http://schemas.openxmlformats.org/drawingml/2006/main" noChangeAspect="1"/>
+            </wp:cNvGraphicFramePr>
+            <a:graphic xmlns:a="http://schemas.openxmlformats.org/drawingml/2006/main">
+              <a:graphicData uri="http://schemas.openxmlformats.org/drawingml/2006/picture">
+                <pic:pic xmlns:pic="http://schemas.openxmlformats.org/drawingml/2006/picture">
+                  <pic:nvPicPr>
+                    <pic:cNvPr id="0" name="Picture 3" descr="NI myRIO MSP Connector C :: RCP Data Acquisition Card Support"/>
+                    <pic:cNvPicPr>
+                      <a:picLocks noChangeAspect="1" noChangeArrowheads="1"/>
+                    </pic:cNvPicPr>
+                  </pic:nvPicPr>
+                  <pic:blipFill>
+                    <a:blip r:embed="rId5">
+                      <a:extLst>
+                        <a:ext uri="{28A0092B-C50C-407E-A947-70E740481C1C}">
+                          <a14:useLocalDpi xmlns:a14="http://schemas.microsoft.com/office/drawing/2010/main" val="0"/>
+                        </a:ext>
+                      </a:extLst>
+                    </a:blip>
+                    <a:srcRect/>
+                    <a:stretch>
+                      <a:fillRect/>
+                    </a:stretch>
+                  </pic:blipFill>
+                  <pic:spPr bwMode="auto">
+                    <a:xfrm>
+                      <a:off x="0" y="0"/>
+                      <a:ext cx="3629025" cy="2152650"/>
+                    </a:xfrm>
+                    <a:prstGeom prst="rect">
+                      <a:avLst/>
+                    </a:prstGeom>
+                    <a:noFill/>
+                    <a:ln>
+                      <a:noFill/>
+                    </a:ln>
+                  </pic:spPr>
+                </pic:pic>
+              </a:graphicData>
+            </a:graphic>
+          </wp:inline>
+        </w:drawing>
+      </w:r>
+    </w:p>
+    <w:p/>
+    <w:p/>
+    <w:p/>
+    <w:p/>
+    <w:p/>
+    <w:p/>
+    <w:p/>
+    <w:p/>
+    <w:p/>
+    <w:p/>
+    <w:p/>
+    <w:p/>
+    <w:p/>
+    <w:p/>
+    <w:p/>
+    <w:p>
+      <w:r>
+        <w:lastRenderedPageBreak/>
         <w:t>Load cell</w:t>
       </w:r>
     </w:p>
@@ -147,7 +217,85 @@
         <w:t>GND to MXP A pin 6</w:t>
       </w:r>
     </w:p>
-    <w:p/>
+    <w:p>
+      <w:r>
+        <w:rPr>
+          <w:noProof/>
+        </w:rPr>
+        <w:drawing>
+          <wp:inline distT="0" distB="0" distL="0" distR="0" wp14:anchorId="7A3C984D" wp14:editId="01ABA867">
+            <wp:extent cx="4152900" cy="3552825"/>
+            <wp:effectExtent l="0" t="0" r="0" b="9525"/>
+            <wp:docPr id="1" name="Picture 1" descr="Myrio pinout"/>
+            <wp:cNvGraphicFramePr>
+              <a:graphicFrameLocks xmlns:a="http://schemas.openxmlformats.org/drawingml/2006/main" noChangeAspect="1"/>
+            </wp:cNvGraphicFramePr>
+            <a:graphic xmlns:a="http://schemas.openxmlformats.org/drawingml/2006/main">
+              <a:graphicData uri="http://schemas.openxmlformats.org/drawingml/2006/picture">
+                <pic:pic xmlns:pic="http://schemas.openxmlformats.org/drawingml/2006/picture">
+                  <pic:nvPicPr>
+                    <pic:cNvPr id="0" name="Picture 1" descr="Myrio pinout"/>
+                    <pic:cNvPicPr>
+                      <a:picLocks noChangeAspect="1" noChangeArrowheads="1"/>
+                    </pic:cNvPicPr>
+                  </pic:nvPicPr>
+                  <pic:blipFill>
+                    <a:blip r:embed="rId6">
+                      <a:extLst>
+                        <a:ext uri="{28A0092B-C50C-407E-A947-70E740481C1C}">
+                          <a14:useLocalDpi xmlns:a14="http://schemas.microsoft.com/office/drawing/2010/main" val="0"/>
+                        </a:ext>
+                      </a:extLst>
+                    </a:blip>
+                    <a:srcRect/>
+                    <a:stretch>
+                      <a:fillRect/>
+                    </a:stretch>
+                  </pic:blipFill>
+                  <pic:spPr bwMode="auto">
+                    <a:xfrm>
+                      <a:off x="0" y="0"/>
+                      <a:ext cx="4152900" cy="3552825"/>
+                    </a:xfrm>
+                    <a:prstGeom prst="rect">
+                      <a:avLst/>
+                    </a:prstGeom>
+                    <a:noFill/>
+                    <a:ln>
+                      <a:noFill/>
+                    </a:ln>
+                  </pic:spPr>
+                </pic:pic>
+              </a:graphicData>
+            </a:graphic>
+          </wp:inline>
+        </w:drawing>
+      </w:r>
+    </w:p>
+    <w:p>
+      <w:pPr>
+        <w:pStyle w:val="ListParagraph"/>
+        <w:numPr>
+          <w:ilvl w:val="0"/>
+          <w:numId w:val="5"/>
+        </w:numPr>
+      </w:pPr>
+      <w:r>
+        <w:t>DAT’s to 11,15,19</w:t>
+      </w:r>
+    </w:p>
+    <w:p>
+      <w:pPr>
+        <w:pStyle w:val="ListParagraph"/>
+        <w:numPr>
+          <w:ilvl w:val="0"/>
+          <w:numId w:val="5"/>
+        </w:numPr>
+      </w:pPr>
+      <w:r>
+        <w:t>CLK’s to 13,17,21</w:t>
+      </w:r>
+    </w:p>
     <w:p/>
     <w:p>
       <w:pPr>
@@ -239,6 +387,120 @@
       </w:pPr>
       <w:r>
         <w:t>Try control the motor off the myRIO</w:t>
+      </w:r>
+    </w:p>
+    <w:p/>
+    <w:p/>
+    <w:p/>
+    <w:p/>
+    <w:p>
+      <w:r>
+        <w:lastRenderedPageBreak/>
+        <w:t>Left and Right contain:</w:t>
+      </w:r>
+    </w:p>
+    <w:p>
+      <w:r>
+        <w:t>3 load cells</w:t>
+      </w:r>
+    </w:p>
+    <w:p>
+      <w:r>
+        <w:t>1 voltmeter</w:t>
+      </w:r>
+    </w:p>
+    <w:p>
+      <w:r>
+        <w:t>1 ammeter</w:t>
+      </w:r>
+    </w:p>
+    <w:p>
+      <w:r>
+        <w:t>1 light sensor</w:t>
+      </w:r>
+    </w:p>
+    <w:p>
+      <w:r>
+        <w:t>1 PWM output</w:t>
+      </w:r>
+    </w:p>
+    <w:p/>
+    <w:p>
+      <w:r>
+        <w:t>Centre contains:</w:t>
+      </w:r>
+    </w:p>
+    <w:p>
+      <w:r>
+        <w:t>3 load cells</w:t>
+      </w:r>
+    </w:p>
+    <w:p/>
+    <w:p>
+      <w:r>
+        <w:t>Motor has:</w:t>
+      </w:r>
+    </w:p>
+    <w:p>
+      <w:r>
+        <w:t>2 motors</w:t>
+      </w:r>
+    </w:p>
+    <w:p/>
+    <w:p>
+      <w:r>
+        <w:t>The voltage divider currently connected to the myRIO</w:t>
+      </w:r>
+    </w:p>
+    <w:p>
+      <w:r>
+        <w:t>13.81</w:t>
+      </w:r>
+    </w:p>
+    <w:p>
+      <w:r>
+        <w:t>1.642</w:t>
+      </w:r>
+    </w:p>
+    <w:p/>
+    <w:p>
+      <w:r>
+        <w:t>The free voltage divider</w:t>
+      </w:r>
+    </w:p>
+    <w:p>
+      <w:r>
+        <w:t>13.49</w:t>
+      </w:r>
+    </w:p>
+    <w:p>
+      <w:r>
+        <w:t>1.642</w:t>
+      </w:r>
+    </w:p>
+    <w:p/>
+    <w:p>
+      <w:r>
+        <w:t>2 * 820k’s were used for Vout and 2 * 6M8’s were used for dissipation</w:t>
+      </w:r>
+    </w:p>
+    <w:p/>
+    <w:p/>
+    <w:p>
+      <w:pPr>
+        <w:jc w:val="center"/>
+      </w:pPr>
+      <w:r>
+        <w:t xml:space="preserve">For the light sensor, it is 71 Ohms before the LED and 5V across whole circuit. </w:t>
+      </w:r>
+      <w:r>
+        <w:t>5</w:t>
+      </w:r>
+      <w:r>
+        <w:t>kOhm between emitter and ground, and 10V across whole circuit.</w:t>
+      </w:r>
+      <w:r>
+        <w:t xml:space="preserve"> But you need to check the myRIO to see if it can supply enough current for the whole circuit</w:t>
       </w:r>
     </w:p>
     <w:p/>
@@ -706,6 +968,119 @@
       </w:rPr>
     </w:lvl>
   </w:abstractNum>
+  <w:abstractNum w:abstractNumId="4" w15:restartNumberingAfterBreak="0">
+    <w:nsid w:val="7C534E8D"/>
+    <w:multiLevelType w:val="hybridMultilevel"/>
+    <w:tmpl w:val="76A06F38"/>
+    <w:lvl w:ilvl="0" w:tplc="14090001">
+      <w:start w:val="1"/>
+      <w:numFmt w:val="bullet"/>
+      <w:lvlText w:val=""/>
+      <w:lvlJc w:val="left"/>
+      <w:pPr>
+        <w:ind w:left="720" w:hanging="360"/>
+      </w:pPr>
+      <w:rPr>
+        <w:rFonts w:ascii="Symbol" w:hAnsi="Symbol" w:hint="default"/>
+      </w:rPr>
+    </w:lvl>
+    <w:lvl w:ilvl="1" w:tplc="14090003" w:tentative="1">
+      <w:start w:val="1"/>
+      <w:numFmt w:val="bullet"/>
+      <w:lvlText w:val="o"/>
+      <w:lvlJc w:val="left"/>
+      <w:pPr>
+        <w:ind w:left="1440" w:hanging="360"/>
+      </w:pPr>
+      <w:rPr>
+        <w:rFonts w:ascii="Courier New" w:hAnsi="Courier New" w:cs="Courier New" w:hint="default"/>
+      </w:rPr>
+    </w:lvl>
+    <w:lvl w:ilvl="2" w:tplc="14090005" w:tentative="1">
+      <w:start w:val="1"/>
+      <w:numFmt w:val="bullet"/>
+      <w:lvlText w:val=""/>
+      <w:lvlJc w:val="left"/>
+      <w:pPr>
+        <w:ind w:left="2160" w:hanging="360"/>
+      </w:pPr>
+      <w:rPr>
+        <w:rFonts w:ascii="Wingdings" w:hAnsi="Wingdings" w:hint="default"/>
+      </w:rPr>
+    </w:lvl>
+    <w:lvl w:ilvl="3" w:tplc="14090001" w:tentative="1">
+      <w:start w:val="1"/>
+      <w:numFmt w:val="bullet"/>
+      <w:lvlText w:val=""/>
+      <w:lvlJc w:val="left"/>
+      <w:pPr>
+        <w:ind w:left="2880" w:hanging="360"/>
+      </w:pPr>
+      <w:rPr>
+        <w:rFonts w:ascii="Symbol" w:hAnsi="Symbol" w:hint="default"/>
+      </w:rPr>
+    </w:lvl>
+    <w:lvl w:ilvl="4" w:tplc="14090003" w:tentative="1">
+      <w:start w:val="1"/>
+      <w:numFmt w:val="bullet"/>
+      <w:lvlText w:val="o"/>
+      <w:lvlJc w:val="left"/>
+      <w:pPr>
+        <w:ind w:left="3600" w:hanging="360"/>
+      </w:pPr>
+      <w:rPr>
+        <w:rFonts w:ascii="Courier New" w:hAnsi="Courier New" w:cs="Courier New" w:hint="default"/>
+      </w:rPr>
+    </w:lvl>
+    <w:lvl w:ilvl="5" w:tplc="14090005" w:tentative="1">
+      <w:start w:val="1"/>
+      <w:numFmt w:val="bullet"/>
+      <w:lvlText w:val=""/>
+      <w:lvlJc w:val="left"/>
+      <w:pPr>
+        <w:ind w:left="4320" w:hanging="360"/>
+      </w:pPr>
+      <w:rPr>
+        <w:rFonts w:ascii="Wingdings" w:hAnsi="Wingdings" w:hint="default"/>
+      </w:rPr>
+    </w:lvl>
+    <w:lvl w:ilvl="6" w:tplc="14090001" w:tentative="1">
+      <w:start w:val="1"/>
+      <w:numFmt w:val="bullet"/>
+      <w:lvlText w:val=""/>
+      <w:lvlJc w:val="left"/>
+      <w:pPr>
+        <w:ind w:left="5040" w:hanging="360"/>
+      </w:pPr>
+      <w:rPr>
+        <w:rFonts w:ascii="Symbol" w:hAnsi="Symbol" w:hint="default"/>
+      </w:rPr>
+    </w:lvl>
+    <w:lvl w:ilvl="7" w:tplc="14090003" w:tentative="1">
+      <w:start w:val="1"/>
+      <w:numFmt w:val="bullet"/>
+      <w:lvlText w:val="o"/>
+      <w:lvlJc w:val="left"/>
+      <w:pPr>
+        <w:ind w:left="5760" w:hanging="360"/>
+      </w:pPr>
+      <w:rPr>
+        <w:rFonts w:ascii="Courier New" w:hAnsi="Courier New" w:cs="Courier New" w:hint="default"/>
+      </w:rPr>
+    </w:lvl>
+    <w:lvl w:ilvl="8" w:tplc="14090005" w:tentative="1">
+      <w:start w:val="1"/>
+      <w:numFmt w:val="bullet"/>
+      <w:lvlText w:val=""/>
+      <w:lvlJc w:val="left"/>
+      <w:pPr>
+        <w:ind w:left="6480" w:hanging="360"/>
+      </w:pPr>
+      <w:rPr>
+        <w:rFonts w:ascii="Wingdings" w:hAnsi="Wingdings" w:hint="default"/>
+      </w:rPr>
+    </w:lvl>
+  </w:abstractNum>
   <w:num w:numId="1">
     <w:abstractNumId w:val="2"/>
   </w:num>
@@ -717,6 +1092,9 @@
   </w:num>
   <w:num w:numId="4">
     <w:abstractNumId w:val="3"/>
+  </w:num>
+  <w:num w:numId="5">
+    <w:abstractNumId w:val="4"/>
   </w:num>
 </w:numbering>
 </file>

</xml_diff>